<commit_message>
Timesheets and Weekly Report. Individual Report
Timesheets and Weekly Report Week 7 Summer. Individual Report done but
needs formatting.
</commit_message>
<xml_diff>
--- a/Documents/Software/Testing and Integration/eCook's Roger Tan Individual Report.docx
+++ b/Documents/Software/Testing and Integration/eCook's Roger Tan Individual Report.docx
@@ -36,6 +36,7 @@
       <w:bookmarkStart w:id="1" w:name="_Toc379186004"/>
       <w:bookmarkStart w:id="2" w:name="_Toc379186369"/>
       <w:bookmarkStart w:id="3" w:name="_Toc384467467"/>
+      <w:bookmarkStart w:id="4" w:name="_Toc390077213"/>
       <w:r>
         <w:rPr>
           <w:noProof/>
@@ -93,6 +94,7 @@
       <w:bookmarkEnd w:id="1"/>
       <w:bookmarkEnd w:id="2"/>
       <w:bookmarkEnd w:id="3"/>
+      <w:bookmarkEnd w:id="4"/>
     </w:p>
     <w:p>
       <w:pPr>
@@ -170,20 +172,20 @@
         <w:pStyle w:val="Heading1"/>
         <w:jc w:val="center"/>
       </w:pPr>
-      <w:bookmarkStart w:id="4" w:name="_Toc378705879"/>
-      <w:bookmarkStart w:id="5" w:name="_Toc378854871"/>
-      <w:bookmarkStart w:id="6" w:name="_Toc378854928"/>
-      <w:bookmarkStart w:id="7" w:name="_Toc379049355"/>
-      <w:bookmarkStart w:id="8" w:name="_Toc379121046"/>
-      <w:bookmarkStart w:id="9" w:name="_Toc379121095"/>
-      <w:bookmarkStart w:id="10" w:name="_Toc379186005"/>
-      <w:bookmarkStart w:id="11" w:name="_Toc379186370"/>
-      <w:bookmarkStart w:id="12" w:name="_Toc384467468"/>
+      <w:bookmarkStart w:id="5" w:name="_Toc378705879"/>
+      <w:bookmarkStart w:id="6" w:name="_Toc378854871"/>
+      <w:bookmarkStart w:id="7" w:name="_Toc378854928"/>
+      <w:bookmarkStart w:id="8" w:name="_Toc379049355"/>
+      <w:bookmarkStart w:id="9" w:name="_Toc379121046"/>
+      <w:bookmarkStart w:id="10" w:name="_Toc379121095"/>
+      <w:bookmarkStart w:id="11" w:name="_Toc379186005"/>
+      <w:bookmarkStart w:id="12" w:name="_Toc379186370"/>
+      <w:bookmarkStart w:id="13" w:name="_Toc384467468"/>
+      <w:bookmarkStart w:id="14" w:name="_Toc390077214"/>
       <w:r>
         <w:lastRenderedPageBreak/>
         <w:t>Document Control</w:t>
       </w:r>
-      <w:bookmarkEnd w:id="4"/>
       <w:bookmarkEnd w:id="5"/>
       <w:bookmarkEnd w:id="6"/>
       <w:bookmarkEnd w:id="7"/>
@@ -192,6 +194,8 @@
       <w:bookmarkEnd w:id="10"/>
       <w:bookmarkEnd w:id="11"/>
       <w:bookmarkEnd w:id="12"/>
+      <w:bookmarkEnd w:id="13"/>
+      <w:bookmarkEnd w:id="14"/>
     </w:p>
     <w:p/>
     <w:tbl>
@@ -628,13 +632,22 @@
                 <w:lang w:val="en-US"/>
               </w:rPr>
             </w:pPr>
+            <w:proofErr w:type="spellStart"/>
             <w:r>
               <w:rPr>
                 <w:i/>
                 <w:lang w:val="en-US"/>
               </w:rPr>
-              <w:t>R.TAN</w:t>
-            </w:r>
+              <w:t>R.T</w:t>
+            </w:r>
+            <w:r>
+              <w:rPr>
+                <w:i/>
+                <w:lang w:val="en-US"/>
+              </w:rPr>
+              <w:t>an</w:t>
+            </w:r>
+            <w:proofErr w:type="spellEnd"/>
           </w:p>
         </w:tc>
         <w:tc>
@@ -1469,7 +1482,7 @@
               <w:noProof/>
               <w:sz w:val="22"/>
               <w:szCs w:val="22"/>
-              <w:lang w:eastAsia="en-GB"/>
+              <w:lang w:val="en-SG" w:eastAsia="en-SG"/>
             </w:rPr>
           </w:pPr>
           <w:r>
@@ -1481,6 +1494,63 @@
           <w:r>
             <w:fldChar w:fldCharType="separate"/>
           </w:r>
+          <w:hyperlink w:anchor="_Toc390077214" w:history="1">
+            <w:r>
+              <w:rPr>
+                <w:rStyle w:val="Hyperlink"/>
+                <w:noProof/>
+              </w:rPr>
+              <w:t>Document Control</w:t>
+            </w:r>
+            <w:r>
+              <w:rPr>
+                <w:noProof/>
+                <w:webHidden/>
+              </w:rPr>
+              <w:tab/>
+            </w:r>
+            <w:r>
+              <w:rPr>
+                <w:noProof/>
+                <w:webHidden/>
+              </w:rPr>
+              <w:fldChar w:fldCharType="begin"/>
+            </w:r>
+            <w:r>
+              <w:rPr>
+                <w:noProof/>
+                <w:webHidden/>
+              </w:rPr>
+              <w:instrText xml:space="preserve"> PAGEREF _Toc390077214 \h </w:instrText>
+            </w:r>
+            <w:r>
+              <w:rPr>
+                <w:noProof/>
+                <w:webHidden/>
+              </w:rPr>
+            </w:r>
+            <w:r>
+              <w:rPr>
+                <w:noProof/>
+                <w:webHidden/>
+              </w:rPr>
+              <w:fldChar w:fldCharType="separate"/>
+            </w:r>
+            <w:r>
+              <w:rPr>
+                <w:noProof/>
+                <w:webHidden/>
+              </w:rPr>
+              <w:t>1</w:t>
+            </w:r>
+            <w:r>
+              <w:rPr>
+                <w:noProof/>
+                <w:webHidden/>
+              </w:rPr>
+              <w:fldChar w:fldCharType="end"/>
+            </w:r>
+          </w:hyperlink>
         </w:p>
         <w:p>
           <w:pPr>
@@ -1493,10 +1563,10 @@
               <w:noProof/>
               <w:sz w:val="22"/>
               <w:szCs w:val="22"/>
-              <w:lang w:eastAsia="en-GB"/>
+              <w:lang w:val="en-SG" w:eastAsia="en-SG"/>
             </w:rPr>
           </w:pPr>
-          <w:hyperlink w:anchor="_Toc384467469" w:history="1">
+          <w:hyperlink w:anchor="_Toc390077215" w:history="1">
             <w:r>
               <w:rPr>
                 <w:rStyle w:val="Hyperlink"/>
@@ -1509,7 +1579,7 @@
                 <w:noProof/>
                 <w:sz w:val="22"/>
                 <w:szCs w:val="22"/>
-                <w:lang w:eastAsia="en-GB"/>
+                <w:lang w:val="en-SG" w:eastAsia="en-SG"/>
               </w:rPr>
               <w:tab/>
             </w:r>
@@ -1539,7 +1609,7 @@
                 <w:noProof/>
                 <w:webHidden/>
               </w:rPr>
-              <w:instrText xml:space="preserve"> PAGEREF _Toc384467469 \h </w:instrText>
+              <w:instrText xml:space="preserve"> PAGEREF _Toc390077215 \h </w:instrText>
             </w:r>
             <w:r>
               <w:rPr>
@@ -1560,6 +1630,358 @@
                 <w:webHidden/>
               </w:rPr>
               <w:t>1</w:t>
+            </w:r>
+            <w:r>
+              <w:rPr>
+                <w:noProof/>
+                <w:webHidden/>
+              </w:rPr>
+              <w:fldChar w:fldCharType="end"/>
+            </w:r>
+          </w:hyperlink>
+        </w:p>
+        <w:p>
+          <w:pPr>
+            <w:pStyle w:val="TOC1"/>
+            <w:tabs>
+              <w:tab w:val="left" w:pos="660"/>
+              <w:tab w:val="right" w:leader="dot" w:pos="9016"/>
+            </w:tabs>
+            <w:rPr>
+              <w:noProof/>
+              <w:sz w:val="22"/>
+              <w:szCs w:val="22"/>
+              <w:lang w:val="en-SG" w:eastAsia="en-SG"/>
+            </w:rPr>
+          </w:pPr>
+          <w:hyperlink w:anchor="_Toc390077216" w:history="1">
+            <w:r>
+              <w:rPr>
+                <w:rStyle w:val="Hyperlink"/>
+                <w:noProof/>
+              </w:rPr>
+              <w:t>2</w:t>
+            </w:r>
+            <w:r>
+              <w:rPr>
+                <w:noProof/>
+                <w:sz w:val="22"/>
+                <w:szCs w:val="22"/>
+                <w:lang w:val="en-SG" w:eastAsia="en-SG"/>
+              </w:rPr>
+              <w:tab/>
+            </w:r>
+            <w:r>
+              <w:rPr>
+                <w:rStyle w:val="Hyperlink"/>
+                <w:noProof/>
+              </w:rPr>
+              <w:t>Job Description</w:t>
+            </w:r>
+            <w:r>
+              <w:rPr>
+                <w:noProof/>
+                <w:webHidden/>
+              </w:rPr>
+              <w:tab/>
+            </w:r>
+            <w:r>
+              <w:rPr>
+                <w:noProof/>
+                <w:webHidden/>
+              </w:rPr>
+              <w:fldChar w:fldCharType="begin"/>
+            </w:r>
+            <w:r>
+              <w:rPr>
+                <w:noProof/>
+                <w:webHidden/>
+              </w:rPr>
+              <w:instrText xml:space="preserve"> PAGEREF _Toc390077216 \h </w:instrText>
+            </w:r>
+            <w:r>
+              <w:rPr>
+                <w:noProof/>
+                <w:webHidden/>
+              </w:rPr>
+            </w:r>
+            <w:r>
+              <w:rPr>
+                <w:noProof/>
+                <w:webHidden/>
+              </w:rPr>
+              <w:fldChar w:fldCharType="separate"/>
+            </w:r>
+            <w:r>
+              <w:rPr>
+                <w:noProof/>
+                <w:webHidden/>
+              </w:rPr>
+              <w:t>1</w:t>
+            </w:r>
+            <w:r>
+              <w:rPr>
+                <w:noProof/>
+                <w:webHidden/>
+              </w:rPr>
+              <w:fldChar w:fldCharType="end"/>
+            </w:r>
+          </w:hyperlink>
+        </w:p>
+        <w:p>
+          <w:pPr>
+            <w:pStyle w:val="TOC1"/>
+            <w:tabs>
+              <w:tab w:val="left" w:pos="660"/>
+              <w:tab w:val="right" w:leader="dot" w:pos="9016"/>
+            </w:tabs>
+            <w:rPr>
+              <w:noProof/>
+              <w:sz w:val="22"/>
+              <w:szCs w:val="22"/>
+              <w:lang w:val="en-SG" w:eastAsia="en-SG"/>
+            </w:rPr>
+          </w:pPr>
+          <w:hyperlink w:anchor="_Toc390077217" w:history="1">
+            <w:r>
+              <w:rPr>
+                <w:rStyle w:val="Hyperlink"/>
+                <w:noProof/>
+              </w:rPr>
+              <w:t>3</w:t>
+            </w:r>
+            <w:r>
+              <w:rPr>
+                <w:noProof/>
+                <w:sz w:val="22"/>
+                <w:szCs w:val="22"/>
+                <w:lang w:val="en-SG" w:eastAsia="en-SG"/>
+              </w:rPr>
+              <w:tab/>
+            </w:r>
+            <w:r>
+              <w:rPr>
+                <w:rStyle w:val="Hyperlink"/>
+                <w:noProof/>
+              </w:rPr>
+              <w:t>Work Carried Out</w:t>
+            </w:r>
+            <w:r>
+              <w:rPr>
+                <w:noProof/>
+                <w:webHidden/>
+              </w:rPr>
+              <w:tab/>
+            </w:r>
+            <w:r>
+              <w:rPr>
+                <w:noProof/>
+                <w:webHidden/>
+              </w:rPr>
+              <w:fldChar w:fldCharType="begin"/>
+            </w:r>
+            <w:r>
+              <w:rPr>
+                <w:noProof/>
+                <w:webHidden/>
+              </w:rPr>
+              <w:instrText xml:space="preserve"> PAGEREF _Toc390077217 \h </w:instrText>
+            </w:r>
+            <w:r>
+              <w:rPr>
+                <w:noProof/>
+                <w:webHidden/>
+              </w:rPr>
+            </w:r>
+            <w:r>
+              <w:rPr>
+                <w:noProof/>
+                <w:webHidden/>
+              </w:rPr>
+              <w:fldChar w:fldCharType="separate"/>
+            </w:r>
+            <w:r>
+              <w:rPr>
+                <w:noProof/>
+                <w:webHidden/>
+              </w:rPr>
+              <w:t>1</w:t>
+            </w:r>
+            <w:r>
+              <w:rPr>
+                <w:noProof/>
+                <w:webHidden/>
+              </w:rPr>
+              <w:fldChar w:fldCharType="end"/>
+            </w:r>
+          </w:hyperlink>
+        </w:p>
+        <w:p>
+          <w:pPr>
+            <w:pStyle w:val="TOC1"/>
+            <w:tabs>
+              <w:tab w:val="left" w:pos="660"/>
+              <w:tab w:val="right" w:leader="dot" w:pos="9016"/>
+            </w:tabs>
+            <w:rPr>
+              <w:noProof/>
+              <w:sz w:val="22"/>
+              <w:szCs w:val="22"/>
+              <w:lang w:val="en-SG" w:eastAsia="en-SG"/>
+            </w:rPr>
+          </w:pPr>
+          <w:hyperlink w:anchor="_Toc390077218" w:history="1">
+            <w:r>
+              <w:rPr>
+                <w:rStyle w:val="Hyperlink"/>
+                <w:noProof/>
+              </w:rPr>
+              <w:t>4</w:t>
+            </w:r>
+            <w:r>
+              <w:rPr>
+                <w:noProof/>
+                <w:sz w:val="22"/>
+                <w:szCs w:val="22"/>
+                <w:lang w:val="en-SG" w:eastAsia="en-SG"/>
+              </w:rPr>
+              <w:tab/>
+            </w:r>
+            <w:r>
+              <w:rPr>
+                <w:rStyle w:val="Hyperlink"/>
+                <w:noProof/>
+              </w:rPr>
+              <w:t>Self-Critique and Evaluation</w:t>
+            </w:r>
+            <w:r>
+              <w:rPr>
+                <w:noProof/>
+                <w:webHidden/>
+              </w:rPr>
+              <w:tab/>
+            </w:r>
+            <w:r>
+              <w:rPr>
+                <w:noProof/>
+                <w:webHidden/>
+              </w:rPr>
+              <w:fldChar w:fldCharType="begin"/>
+            </w:r>
+            <w:r>
+              <w:rPr>
+                <w:noProof/>
+                <w:webHidden/>
+              </w:rPr>
+              <w:instrText xml:space="preserve"> PAGEREF _Toc390077218 \h </w:instrText>
+            </w:r>
+            <w:r>
+              <w:rPr>
+                <w:noProof/>
+                <w:webHidden/>
+              </w:rPr>
+            </w:r>
+            <w:r>
+              <w:rPr>
+                <w:noProof/>
+                <w:webHidden/>
+              </w:rPr>
+              <w:fldChar w:fldCharType="separate"/>
+            </w:r>
+            <w:r>
+              <w:rPr>
+                <w:noProof/>
+                <w:webHidden/>
+              </w:rPr>
+              <w:t>1</w:t>
+            </w:r>
+            <w:r>
+              <w:rPr>
+                <w:noProof/>
+                <w:webHidden/>
+              </w:rPr>
+              <w:fldChar w:fldCharType="end"/>
+            </w:r>
+          </w:hyperlink>
+        </w:p>
+        <w:p>
+          <w:pPr>
+            <w:pStyle w:val="TOC1"/>
+            <w:tabs>
+              <w:tab w:val="left" w:pos="660"/>
+              <w:tab w:val="right" w:leader="dot" w:pos="9016"/>
+            </w:tabs>
+            <w:rPr>
+              <w:noProof/>
+              <w:sz w:val="22"/>
+              <w:szCs w:val="22"/>
+              <w:lang w:val="en-SG" w:eastAsia="en-SG"/>
+            </w:rPr>
+          </w:pPr>
+          <w:hyperlink w:anchor="_Toc390077219" w:history="1">
+            <w:r>
+              <w:rPr>
+                <w:rStyle w:val="Hyperlink"/>
+                <w:noProof/>
+              </w:rPr>
+              <w:t>5</w:t>
+            </w:r>
+            <w:r>
+              <w:rPr>
+                <w:noProof/>
+                <w:sz w:val="22"/>
+                <w:szCs w:val="22"/>
+                <w:lang w:val="en-SG" w:eastAsia="en-SG"/>
+              </w:rPr>
+              <w:tab/>
+            </w:r>
+            <w:r>
+              <w:rPr>
+                <w:rStyle w:val="Hyperlink"/>
+                <w:noProof/>
+              </w:rPr>
+              <w:t>Deliverables</w:t>
+            </w:r>
+            <w:r>
+              <w:rPr>
+                <w:noProof/>
+                <w:webHidden/>
+              </w:rPr>
+              <w:tab/>
+            </w:r>
+            <w:r>
+              <w:rPr>
+                <w:noProof/>
+                <w:webHidden/>
+              </w:rPr>
+              <w:fldChar w:fldCharType="begin"/>
+            </w:r>
+            <w:r>
+              <w:rPr>
+                <w:noProof/>
+                <w:webHidden/>
+              </w:rPr>
+              <w:instrText xml:space="preserve"> PAGEREF _Toc390077219 \h </w:instrText>
+            </w:r>
+            <w:r>
+              <w:rPr>
+                <w:noProof/>
+                <w:webHidden/>
+              </w:rPr>
+            </w:r>
+            <w:r>
+              <w:rPr>
+                <w:noProof/>
+                <w:webHidden/>
+              </w:rPr>
+              <w:fldChar w:fldCharType="separate"/>
+            </w:r>
+            <w:r>
+              <w:rPr>
+                <w:noProof/>
+                <w:webHidden/>
+              </w:rPr>
+              <w:t>2</w:t>
             </w:r>
             <w:r>
               <w:rPr>
@@ -1581,23 +2003,23 @@
               <w:noProof/>
               <w:sz w:val="22"/>
               <w:szCs w:val="22"/>
-              <w:lang w:eastAsia="en-GB"/>
+              <w:lang w:val="en-SG" w:eastAsia="en-SG"/>
             </w:rPr>
           </w:pPr>
-          <w:hyperlink w:anchor="_Toc384467470" w:history="1">
+          <w:hyperlink w:anchor="_Toc390077220" w:history="1">
             <w:r>
               <w:rPr>
                 <w:rStyle w:val="Hyperlink"/>
                 <w:noProof/>
               </w:rPr>
-              <w:t>1.1</w:t>
+              <w:t>5.1</w:t>
             </w:r>
             <w:r>
               <w:rPr>
                 <w:noProof/>
                 <w:sz w:val="22"/>
                 <w:szCs w:val="22"/>
-                <w:lang w:eastAsia="en-GB"/>
+                <w:lang w:val="en-SG" w:eastAsia="en-SG"/>
               </w:rPr>
               <w:tab/>
             </w:r>
@@ -1606,7 +2028,7 @@
                 <w:rStyle w:val="Hyperlink"/>
                 <w:noProof/>
               </w:rPr>
-              <w:t>Heading 2</w:t>
+              <w:t>Documents</w:t>
             </w:r>
             <w:r>
               <w:rPr>
@@ -1627,7 +2049,7 @@
                 <w:noProof/>
                 <w:webHidden/>
               </w:rPr>
-              <w:instrText xml:space="preserve"> PAGEREF _Toc384467470 \h </w:instrText>
+              <w:instrText xml:space="preserve"> PAGEREF _Toc390077220 \h </w:instrText>
             </w:r>
             <w:r>
               <w:rPr>
@@ -1647,7 +2069,7 @@
                 <w:noProof/>
                 <w:webHidden/>
               </w:rPr>
-              <w:t>1</w:t>
+              <w:t>2</w:t>
             </w:r>
             <w:r>
               <w:rPr>
@@ -1660,24 +2082,41 @@
         </w:p>
         <w:p>
           <w:pPr>
-            <w:pStyle w:val="TOC3"/>
+            <w:pStyle w:val="TOC2"/>
             <w:tabs>
+              <w:tab w:val="left" w:pos="1100"/>
               <w:tab w:val="right" w:leader="dot" w:pos="9016"/>
             </w:tabs>
             <w:rPr>
               <w:noProof/>
               <w:sz w:val="22"/>
               <w:szCs w:val="22"/>
-              <w:lang w:eastAsia="en-GB"/>
+              <w:lang w:val="en-SG" w:eastAsia="en-SG"/>
             </w:rPr>
           </w:pPr>
-          <w:hyperlink w:anchor="_Toc384467471" w:history="1">
+          <w:hyperlink w:anchor="_Toc390077221" w:history="1">
             <w:r>
               <w:rPr>
                 <w:rStyle w:val="Hyperlink"/>
                 <w:noProof/>
               </w:rPr>
-              <w:t>1.1.1 Heading 3</w:t>
+              <w:t>5.2</w:t>
+            </w:r>
+            <w:r>
+              <w:rPr>
+                <w:noProof/>
+                <w:sz w:val="22"/>
+                <w:szCs w:val="22"/>
+                <w:lang w:val="en-SG" w:eastAsia="en-SG"/>
+              </w:rPr>
+              <w:tab/>
+            </w:r>
+            <w:r>
+              <w:rPr>
+                <w:rStyle w:val="Hyperlink"/>
+                <w:noProof/>
+              </w:rPr>
+              <w:t>Codings</w:t>
             </w:r>
             <w:r>
               <w:rPr>
@@ -1698,7 +2137,7 @@
                 <w:noProof/>
                 <w:webHidden/>
               </w:rPr>
-              <w:instrText xml:space="preserve"> PAGEREF _Toc384467471 \h </w:instrText>
+              <w:instrText xml:space="preserve"> PAGEREF _Toc390077221 \h </w:instrText>
             </w:r>
             <w:r>
               <w:rPr>
@@ -1718,7 +2157,7 @@
                 <w:noProof/>
                 <w:webHidden/>
               </w:rPr>
-              <w:t>1</w:t>
+              <w:t>2</w:t>
             </w:r>
             <w:r>
               <w:rPr>
@@ -1751,6 +2190,8 @@
           <w:docGrid w:linePitch="360"/>
         </w:sectPr>
       </w:pPr>
+      <w:bookmarkStart w:id="15" w:name="_GoBack"/>
+      <w:bookmarkEnd w:id="15"/>
     </w:p>
     <w:p>
       <w:pPr>
@@ -1760,20 +2201,19 @@
           <w:numId w:val="1"/>
         </w:numPr>
       </w:pPr>
-      <w:bookmarkStart w:id="13" w:name="_Toc378854930"/>
-      <w:bookmarkStart w:id="14" w:name="_Toc384467469"/>
+      <w:bookmarkStart w:id="16" w:name="_Toc378854930"/>
+      <w:bookmarkStart w:id="17" w:name="_Toc390077215"/>
       <w:r>
         <w:lastRenderedPageBreak/>
         <w:t>Introduction</w:t>
       </w:r>
-      <w:bookmarkEnd w:id="13"/>
-      <w:bookmarkEnd w:id="14"/>
+      <w:bookmarkEnd w:id="16"/>
+      <w:bookmarkEnd w:id="17"/>
     </w:p>
     <w:p>
       <w:pPr>
         <w:ind w:firstLine="0"/>
       </w:pPr>
-      <w:bookmarkStart w:id="15" w:name="_Toc384467471"/>
       <w:r>
         <w:t xml:space="preserve">This document provides information on </w:t>
       </w:r>
@@ -1781,7 +2221,6 @@
         <w:t>the individual contribution to the entire project.</w:t>
       </w:r>
     </w:p>
-    <w:bookmarkEnd w:id="15"/>
     <w:p>
       <w:pPr>
         <w:pStyle w:val="Heading1"/>
@@ -1790,16 +2229,24 @@
           <w:numId w:val="1"/>
         </w:numPr>
       </w:pPr>
+      <w:bookmarkStart w:id="18" w:name="_Toc390077216"/>
       <w:r>
         <w:t>Job Description</w:t>
       </w:r>
+      <w:bookmarkEnd w:id="18"/>
     </w:p>
     <w:p>
       <w:pPr>
         <w:ind w:firstLine="0"/>
       </w:pPr>
       <w:r>
-        <w:t xml:space="preserve">The main scope of my job was to ensure that all the employees adopt Test Driven Development (TDD) and tests meet the Testing Standards </w:t>
+        <w:t xml:space="preserve">The main scope of my job was to ensure that all the employees adopt Test Driven Development (TDD) </w:t>
+      </w:r>
+      <w:r>
+        <w:t xml:space="preserve">when appropriate </w:t>
+      </w:r>
+      <w:r>
+        <w:t xml:space="preserve">and tests meet the Testing Standards </w:t>
       </w:r>
       <w:r>
         <w:t>Document (</w:t>
@@ -1851,9 +2298,11 @@
           <w:numId w:val="1"/>
         </w:numPr>
       </w:pPr>
+      <w:bookmarkStart w:id="19" w:name="_Toc390077217"/>
       <w:r>
         <w:t>Work Carried Out</w:t>
       </w:r>
+      <w:bookmarkEnd w:id="19"/>
     </w:p>
     <w:p>
       <w:pPr>
@@ -1977,9 +2426,11 @@
           <w:numId w:val="1"/>
         </w:numPr>
       </w:pPr>
+      <w:bookmarkStart w:id="20" w:name="_Toc390077218"/>
       <w:r>
         <w:t>Self-Critique and Evaluation</w:t>
       </w:r>
+      <w:bookmarkEnd w:id="20"/>
     </w:p>
     <w:p>
       <w:pPr>
@@ -2133,7 +2584,16 @@
       </w:pPr>
       <w:r>
         <w:lastRenderedPageBreak/>
-        <w:t xml:space="preserve">Having timesheets and weekly report handed in promptly. </w:t>
+        <w:t>Individual t</w:t>
+      </w:r>
+      <w:r>
+        <w:t>imesheets and weekly report</w:t>
+      </w:r>
+      <w:r>
+        <w:t>s were</w:t>
+      </w:r>
+      <w:r>
+        <w:t xml:space="preserve"> handed in promptly. </w:t>
       </w:r>
     </w:p>
     <w:p>
@@ -2149,8 +2609,6 @@
       <w:r>
         <w:t xml:space="preserve"> plenty to the company.</w:t>
       </w:r>
-      <w:bookmarkStart w:id="16" w:name="_GoBack"/>
-      <w:bookmarkEnd w:id="16"/>
     </w:p>
     <w:p>
       <w:pPr>
@@ -2160,16 +2618,28 @@
           <w:numId w:val="1"/>
         </w:numPr>
       </w:pPr>
+      <w:bookmarkStart w:id="21" w:name="_Toc390077219"/>
       <w:r>
         <w:t>Deliverables</w:t>
       </w:r>
+      <w:bookmarkEnd w:id="21"/>
     </w:p>
     <w:p>
       <w:pPr>
         <w:pStyle w:val="Heading2"/>
       </w:pPr>
+      <w:bookmarkStart w:id="22" w:name="_Toc390077220"/>
       <w:r>
         <w:t>Documents</w:t>
+      </w:r>
+      <w:bookmarkEnd w:id="22"/>
+    </w:p>
+    <w:p>
+      <w:pPr>
+        <w:ind w:firstLine="0"/>
+      </w:pPr>
+      <w:r>
+        <w:t>All of the documents including the DTP records are in the Testing and Integration folder.</w:t>
       </w:r>
     </w:p>
     <w:tbl>
@@ -2440,7 +2910,7 @@
               </w:numPr>
             </w:pPr>
             <w:r>
-              <w:t>Did the whole document alone</w:t>
+              <w:t>Did the review together with the software team</w:t>
             </w:r>
           </w:p>
         </w:tc>
@@ -2538,10 +3008,12 @@
       <w:pPr>
         <w:pStyle w:val="Heading2"/>
       </w:pPr>
+      <w:bookmarkStart w:id="23" w:name="_Toc390077221"/>
       <w:proofErr w:type="spellStart"/>
       <w:r>
         <w:t>Codings</w:t>
       </w:r>
+      <w:bookmarkEnd w:id="23"/>
       <w:proofErr w:type="spellEnd"/>
     </w:p>
     <w:tbl>
@@ -2647,7 +3119,10 @@
               <w:t xml:space="preserve">&amp; Test Class </w:t>
             </w:r>
             <w:r>
-              <w:t xml:space="preserve">together with </w:t>
+              <w:t>to</w:t>
+            </w:r>
+            <w:r>
+              <w:t xml:space="preserve">gether with </w:t>
             </w:r>
             <w:proofErr w:type="spellStart"/>
             <w:r>
@@ -2662,9 +3137,6 @@
               <w:t>Prakruti</w:t>
             </w:r>
             <w:proofErr w:type="spellEnd"/>
-            <w:r>
-              <w:t>.</w:t>
-            </w:r>
           </w:p>
         </w:tc>
       </w:tr>
@@ -2705,7 +3177,10 @@
             </w:r>
             <w:proofErr w:type="spellEnd"/>
             <w:r>
-              <w:t xml:space="preserve"> Class for “Exit to Main Menu” Feature.</w:t>
+              <w:t xml:space="preserve"> Class </w:t>
+            </w:r>
+            <w:r>
+              <w:t>for “Exit to Main Menu” Feature</w:t>
             </w:r>
           </w:p>
           <w:p>
@@ -2760,20 +3235,11 @@
             </w:r>
             <w:proofErr w:type="spellStart"/>
             <w:r>
-              <w:t>Graphics</w:t>
-            </w:r>
-            <w:r>
-              <w:t>Class</w:t>
+              <w:t>GraphicsClass</w:t>
             </w:r>
             <w:proofErr w:type="spellEnd"/>
             <w:r>
-              <w:t xml:space="preserve"> for each </w:t>
-            </w:r>
-            <w:r>
-              <w:t>graphic</w:t>
-            </w:r>
-            <w:r>
-              <w:t xml:space="preserve"> object</w:t>
+              <w:t xml:space="preserve"> for each graphic object</w:t>
             </w:r>
           </w:p>
           <w:p>
@@ -2785,6 +3251,7 @@
               </w:numPr>
             </w:pPr>
             <w:r>
+              <w:lastRenderedPageBreak/>
               <w:t xml:space="preserve">Modified the </w:t>
             </w:r>
             <w:proofErr w:type="spellStart"/>
@@ -2802,11 +3269,7 @@
               <w:t xml:space="preserve"> Slide</w:t>
             </w:r>
             <w:r>
-              <w:t xml:space="preserve"> Controls. (Next, Previous, Exit, </w:t>
-            </w:r>
-            <w:r>
-              <w:lastRenderedPageBreak/>
-              <w:t xml:space="preserve">Timer </w:t>
+              <w:t xml:space="preserve"> Controls. (Next, Previous, Exit, Timer </w:t>
             </w:r>
             <w:r>
               <w:t>Buttons)</w:t>
@@ -2847,9 +3310,6 @@
               <w:t>NotesPanel</w:t>
             </w:r>
             <w:proofErr w:type="spellEnd"/>
-            <w:r>
-              <w:t>.</w:t>
-            </w:r>
           </w:p>
         </w:tc>
       </w:tr>
@@ -2896,13 +3356,7 @@
             </w:r>
             <w:proofErr w:type="spellEnd"/>
             <w:r>
-              <w:t xml:space="preserve">  </w:t>
-            </w:r>
-            <w:r>
-              <w:t xml:space="preserve">together </w:t>
-            </w:r>
-            <w:r>
-              <w:t xml:space="preserve">with Jonathan and </w:t>
+              <w:t xml:space="preserve">  together with Jonathan and </w:t>
             </w:r>
             <w:proofErr w:type="spellStart"/>
             <w:r>
@@ -2952,10 +3406,7 @@
               <w:t xml:space="preserve">Class </w:t>
             </w:r>
             <w:r>
-              <w:t>toget</w:t>
-            </w:r>
-            <w:r>
-              <w:t xml:space="preserve">her with </w:t>
+              <w:t xml:space="preserve">together with </w:t>
             </w:r>
             <w:proofErr w:type="spellStart"/>
             <w:r>
@@ -3048,7 +3499,10 @@
             </w:r>
             <w:proofErr w:type="spellStart"/>
             <w:r>
-              <w:t>Zayyad</w:t>
+              <w:t>Z</w:t>
+            </w:r>
+            <w:r>
+              <w:t>ayyad</w:t>
             </w:r>
             <w:proofErr w:type="spellEnd"/>
             <w:r>
@@ -3098,11 +3552,14 @@
             </w:r>
             <w:proofErr w:type="spellStart"/>
             <w:r>
-              <w:t>Zayyad</w:t>
+              <w:t>Za</w:t>
+            </w:r>
+            <w:r>
+              <w:t>yyad</w:t>
             </w:r>
             <w:proofErr w:type="spellEnd"/>
             <w:r>
-              <w:t xml:space="preserve">. Did the Test Class alone. </w:t>
+              <w:t>. Did the Test Class alone.</w:t>
             </w:r>
           </w:p>
         </w:tc>
@@ -3120,6 +3577,17 @@
             </w:pPr>
             <w:r>
               <w:t>GUI package</w:t>
+            </w:r>
+            <w:r>
+              <w:t xml:space="preserve"> (The further improvement on the GUI was passed onto </w:t>
+            </w:r>
+            <w:proofErr w:type="spellStart"/>
+            <w:r>
+              <w:t>Ankita</w:t>
+            </w:r>
+            <w:proofErr w:type="spellEnd"/>
+            <w:r>
+              <w:t xml:space="preserve"> and James)</w:t>
             </w:r>
           </w:p>
         </w:tc>
@@ -3147,13 +3615,13 @@
               <w:t xml:space="preserve"> Class </w:t>
             </w:r>
             <w:r>
-              <w:t>and Test Class</w:t>
-            </w:r>
-            <w:r>
-              <w:t xml:space="preserve"> </w:t>
-            </w:r>
-            <w:r>
-              <w:t xml:space="preserve">together with </w:t>
+              <w:t xml:space="preserve">and Test Class </w:t>
+            </w:r>
+            <w:r>
+              <w:t>t</w:t>
+            </w:r>
+            <w:r>
+              <w:t xml:space="preserve">ogether with </w:t>
             </w:r>
             <w:proofErr w:type="spellStart"/>
             <w:r>
@@ -3161,7 +3629,7 @@
             </w:r>
             <w:proofErr w:type="spellEnd"/>
             <w:r>
-              <w:t xml:space="preserve">. </w:t>
+              <w:t>.</w:t>
             </w:r>
           </w:p>
           <w:p>
@@ -3181,13 +3649,10 @@
             </w:r>
             <w:proofErr w:type="spellEnd"/>
             <w:r>
-              <w:t xml:space="preserve"> Class </w:t>
-            </w:r>
-            <w:r>
-              <w:t xml:space="preserve">and Test Class </w:t>
-            </w:r>
-            <w:r>
-              <w:t xml:space="preserve">together with </w:t>
+              <w:t xml:space="preserve"> Class and T</w:t>
+            </w:r>
+            <w:r>
+              <w:t xml:space="preserve">est Class together with </w:t>
             </w:r>
             <w:proofErr w:type="spellStart"/>
             <w:r>
@@ -3195,7 +3660,7 @@
             </w:r>
             <w:proofErr w:type="spellEnd"/>
             <w:r>
-              <w:t xml:space="preserve">. </w:t>
+              <w:t>.</w:t>
             </w:r>
           </w:p>
           <w:p>
@@ -3215,7 +3680,10 @@
             </w:r>
             <w:proofErr w:type="spellEnd"/>
             <w:r>
-              <w:t xml:space="preserve"> Class and Test Class together with </w:t>
+              <w:t xml:space="preserve"> Class and T</w:t>
+            </w:r>
+            <w:r>
+              <w:t xml:space="preserve">est Class together with </w:t>
             </w:r>
             <w:proofErr w:type="spellStart"/>
             <w:r>
@@ -3223,7 +3691,7 @@
             </w:r>
             <w:proofErr w:type="spellEnd"/>
             <w:r>
-              <w:t xml:space="preserve">. </w:t>
+              <w:t>.</w:t>
             </w:r>
           </w:p>
           <w:p>
@@ -3243,7 +3711,10 @@
             </w:r>
             <w:proofErr w:type="spellEnd"/>
             <w:r>
-              <w:t xml:space="preserve"> Class and Test Class together with </w:t>
+              <w:t xml:space="preserve"> Class and T</w:t>
+            </w:r>
+            <w:r>
+              <w:t xml:space="preserve">est Class together with </w:t>
             </w:r>
             <w:proofErr w:type="spellStart"/>
             <w:r>
@@ -3251,7 +3722,7 @@
             </w:r>
             <w:proofErr w:type="spellEnd"/>
             <w:r>
-              <w:t xml:space="preserve">. </w:t>
+              <w:t>.</w:t>
             </w:r>
           </w:p>
           <w:p>
@@ -3271,7 +3742,10 @@
             </w:r>
             <w:proofErr w:type="spellEnd"/>
             <w:r>
-              <w:t xml:space="preserve"> Class and Test Class together with </w:t>
+              <w:t xml:space="preserve"> Class and T</w:t>
+            </w:r>
+            <w:r>
+              <w:t xml:space="preserve">est Class together with </w:t>
             </w:r>
             <w:proofErr w:type="spellStart"/>
             <w:r>
@@ -3279,7 +3753,7 @@
             </w:r>
             <w:proofErr w:type="spellEnd"/>
             <w:r>
-              <w:t xml:space="preserve">. </w:t>
+              <w:t>.</w:t>
             </w:r>
           </w:p>
         </w:tc>
@@ -3383,7 +3857,11 @@
             </w:r>
             <w:proofErr w:type="spellEnd"/>
             <w:r>
-              <w:t xml:space="preserve"> timeline when selection of time is happening.</w:t>
+              <w:t xml:space="preserve"> timeline when </w:t>
+            </w:r>
+            <w:r>
+              <w:lastRenderedPageBreak/>
+              <w:t>selection of time is happening.</w:t>
             </w:r>
           </w:p>
           <w:p>
@@ -3401,7 +3879,6 @@
               <w:t xml:space="preserve"> </w:t>
             </w:r>
             <w:r>
-              <w:lastRenderedPageBreak/>
               <w:t>(</w:t>
             </w:r>
             <w:proofErr w:type="spellStart"/>
@@ -3537,10 +4014,7 @@
               </w:numPr>
             </w:pPr>
             <w:r>
-              <w:t xml:space="preserve">Made the CSS to configure the looks of the </w:t>
-            </w:r>
-            <w:r>
-              <w:t>Timer.</w:t>
+              <w:t>Made the CSS to configure the looks of the Timer.</w:t>
             </w:r>
           </w:p>
         </w:tc>
@@ -3706,7 +4180,7 @@
       <w:rPr>
         <w:noProof/>
       </w:rPr>
-      <w:t>3</w:t>
+      <w:t>1</w:t>
     </w:r>
     <w:r>
       <w:rPr>
@@ -7197,7 +7671,7 @@
   <a:extraClrSchemeLst/>
   <a:extLst>
     <a:ext uri="{05A4C25C-085E-4340-85A3-A5531E510DB2}">
-      <thm15:themeFamily xmlns:thm15="http://schemas.microsoft.com/office/thememl/2012/main" xmlns="" name="Vapor Trail" id="{4FDF2955-7D9C-493C-B9F9-C205151B46CD}" vid="{8F31A783-2159-4870-BC29-2BA7D038EA44}"/>
+      <thm15:themeFamily xmlns="" xmlns:thm15="http://schemas.microsoft.com/office/thememl/2012/main" name="Vapor Trail" id="{4FDF2955-7D9C-493C-B9F9-C205151B46CD}" vid="{8F31A783-2159-4870-BC29-2BA7D038EA44}"/>
     </a:ext>
   </a:extLst>
 </a:theme>
@@ -7208,7 +7682,7 @@
 </file>
 
 <file path=customXml/itemProps1.xml><?xml version="1.0" encoding="utf-8"?>
-<ds:datastoreItem xmlns:ds="http://schemas.openxmlformats.org/officeDocument/2006/customXml" ds:itemID="{2EBCB616-E482-4414-95B4-70F023892F39}">
+<ds:datastoreItem xmlns:ds="http://schemas.openxmlformats.org/officeDocument/2006/customXml" ds:itemID="{5EFB85C6-DF7E-49CE-A0A9-D8E59837B8CE}">
   <ds:schemaRefs>
     <ds:schemaRef ds:uri="http://schemas.openxmlformats.org/officeDocument/2006/bibliography"/>
   </ds:schemaRefs>

</xml_diff>